<commit_message>
working with files episode
</commit_message>
<xml_diff>
--- a/instructors/fair-for-busy-day-2.docx
+++ b/instructors/fair-for-busy-day-2.docx
@@ -1427,29 +1427,7 @@
           <w:sz w:val="23"/>
           <w:szCs w:val="23"/>
         </w:rPr>
-        <w:t>       ld_phyA_ons_t04_2020-08-12.norm.xlsx        </w:t>
-      </w:r>
-      <w:proofErr w:type="gramStart"/>
-      <w:r>
-        <w:rPr>
-          <w:rStyle w:val="HTMLCode"/>
-          <w:rFonts w:ascii="RobotoMono" w:eastAsia="DejaVu Sans" w:hAnsi="RobotoMono"/>
-          <w:color w:val="485365"/>
-          <w:sz w:val="23"/>
-          <w:szCs w:val="23"/>
-        </w:rPr>
-        <w:t>   (</w:t>
-      </w:r>
-      <w:proofErr w:type="gramEnd"/>
-      <w:r>
-        <w:rPr>
-          <w:rStyle w:val="HTMLCode"/>
-          <w:rFonts w:ascii="RobotoMono" w:eastAsia="DejaVu Sans" w:hAnsi="RobotoMono"/>
-          <w:color w:val="485365"/>
-          <w:sz w:val="23"/>
-          <w:szCs w:val="23"/>
-        </w:rPr>
-        <w:t>18)  </w:t>
+        <w:t>       ld_phyA_ons_t04_2020-08-12.norm.xlsx           (18)  </w:t>
       </w:r>
     </w:p>
     <w:p>
@@ -1852,7 +1830,6 @@
         <w:t>How do different date formats behave once sorted (</w:t>
       </w:r>
       <w:proofErr w:type="spellStart"/>
-      <w:proofErr w:type="gramStart"/>
       <w:r>
         <w:rPr>
           <w:rFonts w:ascii="Open Sans" w:hAnsi="Open Sans" w:cs="Open Sans"/>
@@ -1863,7 +1840,6 @@
         <w:t>eg</w:t>
       </w:r>
       <w:proofErr w:type="spellEnd"/>
-      <w:proofErr w:type="gramEnd"/>
       <w:r>
         <w:rPr>
           <w:rFonts w:ascii="Open Sans" w:hAnsi="Open Sans" w:cs="Open Sans"/>
@@ -2228,29 +2204,7 @@
           <w:sz w:val="23"/>
           <w:szCs w:val="23"/>
         </w:rPr>
-        <w:t>       ld_phyA_ons_t04_2020-08-12.norm.xlsx        </w:t>
-      </w:r>
-      <w:proofErr w:type="gramStart"/>
-      <w:r>
-        <w:rPr>
-          <w:rStyle w:val="HTMLCode"/>
-          <w:rFonts w:ascii="RobotoMono" w:eastAsia="DejaVu Sans" w:hAnsi="RobotoMono"/>
-          <w:color w:val="485365"/>
-          <w:sz w:val="23"/>
-          <w:szCs w:val="23"/>
-        </w:rPr>
-        <w:t>   (</w:t>
-      </w:r>
-      <w:proofErr w:type="gramEnd"/>
-      <w:r>
-        <w:rPr>
-          <w:rStyle w:val="HTMLCode"/>
-          <w:rFonts w:ascii="RobotoMono" w:eastAsia="DejaVu Sans" w:hAnsi="RobotoMono"/>
-          <w:color w:val="485365"/>
-          <w:sz w:val="23"/>
-          <w:szCs w:val="23"/>
-        </w:rPr>
-        <w:t>18)  </w:t>
+        <w:t>       ld_phyA_ons_t04_2020-08-12.norm.xlsx           (18)  </w:t>
       </w:r>
     </w:p>
     <w:p>
@@ -4283,27 +4237,25 @@
           <w:sz w:val="23"/>
           <w:szCs w:val="23"/>
         </w:rPr>
-        <w:t xml:space="preserve">Do you have any questions about the topics </w:t>
-      </w:r>
-      <w:proofErr w:type="spellStart"/>
-      <w:r>
-        <w:rPr>
-          <w:rFonts w:ascii="Open Sans" w:hAnsi="Open Sans" w:cs="Open Sans"/>
-          <w:color w:val="485365"/>
-          <w:sz w:val="23"/>
-          <w:szCs w:val="23"/>
-        </w:rPr>
-        <w:t>dicussed</w:t>
-      </w:r>
-      <w:proofErr w:type="spellEnd"/>
-      <w:r>
-        <w:rPr>
-          <w:rFonts w:ascii="Open Sans" w:hAnsi="Open Sans" w:cs="Open Sans"/>
-          <w:color w:val="485365"/>
-          <w:sz w:val="23"/>
-          <w:szCs w:val="23"/>
-        </w:rPr>
-        <w:t xml:space="preserve"> today? Please write them down here. Use +1 to upvote the ones you are interested in if someone already asked it. We will briefly discuss them before the following set of lessons.</w:t>
+        <w:t>Do you have any questions about the topics di</w:t>
+      </w:r>
+      <w:r>
+        <w:rPr>
+          <w:rFonts w:ascii="Open Sans" w:hAnsi="Open Sans" w:cs="Open Sans"/>
+          <w:color w:val="485365"/>
+          <w:sz w:val="23"/>
+          <w:szCs w:val="23"/>
+        </w:rPr>
+        <w:t>s</w:t>
+      </w:r>
+      <w:r>
+        <w:rPr>
+          <w:rFonts w:ascii="Open Sans" w:hAnsi="Open Sans" w:cs="Open Sans"/>
+          <w:color w:val="485365"/>
+          <w:sz w:val="23"/>
+          <w:szCs w:val="23"/>
+        </w:rPr>
+        <w:t>cussed today? Please write them down here. Use +1 to upvote the ones you are interested in if someone already asked it. We will briefly discuss them before the following set of lessons.</w:t>
       </w:r>
     </w:p>
     <w:p>
@@ -4525,17 +4477,7 @@
           <w:sz w:val="23"/>
           <w:szCs w:val="23"/>
         </w:rPr>
-        <w:t xml:space="preserve"> </w:t>
-      </w:r>
-      <w:proofErr w:type="gramStart"/>
-      <w:r>
-        <w:rPr>
-          <w:rFonts w:ascii="Open Sans" w:hAnsi="Open Sans" w:cs="Open Sans"/>
-          <w:color w:val="485365"/>
-          <w:sz w:val="23"/>
-          <w:szCs w:val="23"/>
-        </w:rPr>
-        <w:t>lesson</w:t>
+        <w:t xml:space="preserve"> lesson</w:t>
       </w:r>
       <w:r>
         <w:rPr>
@@ -4555,7 +4497,6 @@
         </w:rPr>
         <w:t>:</w:t>
       </w:r>
-      <w:proofErr w:type="gramEnd"/>
     </w:p>
     <w:p>
       <w:pPr>
@@ -9902,6 +9843,7 @@
     <w:lsdException w:name="HTML Sample" w:semiHidden="1" w:unhideWhenUsed="1"/>
     <w:lsdException w:name="HTML Typewriter" w:semiHidden="1" w:unhideWhenUsed="1"/>
     <w:lsdException w:name="HTML Variable" w:semiHidden="1" w:unhideWhenUsed="1"/>
+    <w:lsdException w:name="Normal Table" w:semiHidden="1" w:unhideWhenUsed="1"/>
     <w:lsdException w:name="annotation subject" w:semiHidden="1" w:unhideWhenUsed="1"/>
     <w:lsdException w:name="No List" w:semiHidden="1" w:unhideWhenUsed="1"/>
     <w:lsdException w:name="Outline List 1" w:semiHidden="1" w:unhideWhenUsed="1"/>
@@ -9944,8 +9886,11 @@
     <w:lsdException w:name="Table Contemporary" w:semiHidden="1" w:unhideWhenUsed="1"/>
     <w:lsdException w:name="Table Elegant" w:semiHidden="1" w:unhideWhenUsed="1"/>
     <w:lsdException w:name="Table Professional" w:semiHidden="1" w:unhideWhenUsed="1"/>
+    <w:lsdException w:name="Table Subtle 1" w:semiHidden="1" w:unhideWhenUsed="1"/>
     <w:lsdException w:name="Table Subtle 2" w:semiHidden="1" w:unhideWhenUsed="1"/>
     <w:lsdException w:name="Table Web 1" w:semiHidden="1" w:unhideWhenUsed="1"/>
+    <w:lsdException w:name="Table Web 2" w:semiHidden="1" w:unhideWhenUsed="1"/>
+    <w:lsdException w:name="Table Web 3" w:semiHidden="1" w:unhideWhenUsed="1"/>
     <w:lsdException w:name="Balloon Text" w:semiHidden="1" w:unhideWhenUsed="1"/>
     <w:lsdException w:name="Table Grid" w:uiPriority="39"/>
     <w:lsdException w:name="Table Theme" w:semiHidden="1" w:unhideWhenUsed="1"/>

</xml_diff>

<commit_message>
tweak to ex1 in files
</commit_message>
<xml_diff>
--- a/instructors/fair-for-busy-day-2.docx
+++ b/instructors/fair-for-busy-day-2.docx
@@ -775,25 +775,14 @@
           <w:szCs w:val="23"/>
         </w:rPr>
       </w:pPr>
-      <w:proofErr w:type="spellStart"/>
-      <w:r>
-        <w:rPr>
-          <w:rFonts w:ascii="Open Sans" w:hAnsi="Open Sans" w:cs="Open Sans"/>
-          <w:color w:val="485365"/>
-          <w:sz w:val="23"/>
-          <w:szCs w:val="23"/>
-        </w:rPr>
-        <w:t>phyA</w:t>
-      </w:r>
-      <w:proofErr w:type="spellEnd"/>
-      <w:r>
-        <w:rPr>
-          <w:rFonts w:ascii="Open Sans" w:hAnsi="Open Sans" w:cs="Open Sans"/>
-          <w:color w:val="485365"/>
-          <w:sz w:val="23"/>
-          <w:szCs w:val="23"/>
-        </w:rPr>
-        <w:t>, with media off sucrose (off).</w:t>
+      <w:r>
+        <w:rPr>
+          <w:rFonts w:ascii="Open Sans" w:hAnsi="Open Sans" w:cs="Open Sans"/>
+          <w:color w:val="485365"/>
+          <w:sz w:val="23"/>
+          <w:szCs w:val="23"/>
+        </w:rPr>
+        <w:t>phyA, with media off sucrose (off).</w:t>
       </w:r>
     </w:p>
     <w:p>
@@ -869,45 +858,14 @@
           <w:szCs w:val="23"/>
         </w:rPr>
       </w:pPr>
-      <w:proofErr w:type="spellStart"/>
-      <w:r>
-        <w:rPr>
-          <w:rFonts w:ascii="Open Sans" w:hAnsi="Open Sans" w:cs="Open Sans"/>
-          <w:color w:val="485365"/>
-          <w:sz w:val="23"/>
-          <w:szCs w:val="23"/>
-        </w:rPr>
-        <w:t>phyB</w:t>
-      </w:r>
-      <w:proofErr w:type="spellEnd"/>
-      <w:r>
-        <w:rPr>
-          <w:rFonts w:ascii="Open Sans" w:hAnsi="Open Sans" w:cs="Open Sans"/>
-          <w:color w:val="485365"/>
-          <w:sz w:val="23"/>
-          <w:szCs w:val="23"/>
-        </w:rPr>
-        <w:t>/</w:t>
-      </w:r>
-      <w:proofErr w:type="spellStart"/>
-      <w:r>
-        <w:rPr>
-          <w:rFonts w:ascii="Open Sans" w:hAnsi="Open Sans" w:cs="Open Sans"/>
-          <w:color w:val="485365"/>
-          <w:sz w:val="23"/>
-          <w:szCs w:val="23"/>
-        </w:rPr>
-        <w:t>phyA</w:t>
-      </w:r>
-      <w:proofErr w:type="spellEnd"/>
-      <w:r>
-        <w:rPr>
-          <w:rFonts w:ascii="Open Sans" w:hAnsi="Open Sans" w:cs="Open Sans"/>
-          <w:color w:val="485365"/>
-          <w:sz w:val="23"/>
-          <w:szCs w:val="23"/>
-        </w:rPr>
-        <w:t xml:space="preserve"> are sample genotypes</w:t>
+      <w:r>
+        <w:rPr>
+          <w:rFonts w:ascii="Open Sans" w:hAnsi="Open Sans" w:cs="Open Sans"/>
+          <w:color w:val="485365"/>
+          <w:sz w:val="23"/>
+          <w:szCs w:val="23"/>
+        </w:rPr>
+        <w:t>phyB/phyA are sample genotypes</w:t>
       </w:r>
     </w:p>
     <w:p>
@@ -926,25 +884,14 @@
           <w:szCs w:val="23"/>
         </w:rPr>
       </w:pPr>
-      <w:proofErr w:type="spellStart"/>
-      <w:r>
-        <w:rPr>
-          <w:rFonts w:ascii="Open Sans" w:hAnsi="Open Sans" w:cs="Open Sans"/>
-          <w:color w:val="485365"/>
-          <w:sz w:val="23"/>
-          <w:szCs w:val="23"/>
-        </w:rPr>
-        <w:t>sXX</w:t>
-      </w:r>
-      <w:proofErr w:type="spellEnd"/>
-      <w:r>
-        <w:rPr>
-          <w:rFonts w:ascii="Open Sans" w:hAnsi="Open Sans" w:cs="Open Sans"/>
-          <w:color w:val="485365"/>
-          <w:sz w:val="23"/>
-          <w:szCs w:val="23"/>
-        </w:rPr>
-        <w:t xml:space="preserve"> is the sample number</w:t>
+      <w:r>
+        <w:rPr>
+          <w:rFonts w:ascii="Open Sans" w:hAnsi="Open Sans" w:cs="Open Sans"/>
+          <w:color w:val="485365"/>
+          <w:sz w:val="23"/>
+          <w:szCs w:val="23"/>
+        </w:rPr>
+        <w:t>sXX is the sample number</w:t>
       </w:r>
     </w:p>
     <w:p>
@@ -1827,27 +1774,7 @@
           <w:sz w:val="23"/>
           <w:szCs w:val="23"/>
         </w:rPr>
-        <w:t>How do different date formats behave once sorted (</w:t>
-      </w:r>
-      <w:proofErr w:type="spellStart"/>
-      <w:r>
-        <w:rPr>
-          <w:rFonts w:ascii="Open Sans" w:hAnsi="Open Sans" w:cs="Open Sans"/>
-          <w:color w:val="485365"/>
-          <w:sz w:val="23"/>
-          <w:szCs w:val="23"/>
-        </w:rPr>
-        <w:t>eg</w:t>
-      </w:r>
-      <w:proofErr w:type="spellEnd"/>
-      <w:r>
-        <w:rPr>
-          <w:rFonts w:ascii="Open Sans" w:hAnsi="Open Sans" w:cs="Open Sans"/>
-          <w:color w:val="485365"/>
-          <w:sz w:val="23"/>
-          <w:szCs w:val="23"/>
-        </w:rPr>
-        <w:t xml:space="preserve"> 1,2 vs 8,9)?</w:t>
+        <w:t>How do different date formats behave once sorted (eg 1,2 vs 8,9)?</w:t>
       </w:r>
     </w:p>
     <w:p>
@@ -2104,18 +2031,8 @@
           <w:sz w:val="23"/>
           <w:szCs w:val="23"/>
         </w:rPr>
-        <w:t>       LD_phyB_on_t04_2020-07-14.norm.xlsx          (13)  </w:t>
-      </w:r>
-    </w:p>
-    <w:p>
-      <w:pPr>
-        <w:rPr>
-          <w:rFonts w:ascii="Open Sans" w:hAnsi="Open Sans" w:cs="Open Sans"/>
-          <w:color w:val="485365"/>
-          <w:sz w:val="23"/>
-          <w:szCs w:val="23"/>
-        </w:rPr>
-      </w:pPr>
+        <w:t>       LD_phyB_on_t</w:t>
+      </w:r>
       <w:r>
         <w:rPr>
           <w:rStyle w:val="HTMLCode"/>
@@ -2124,7 +2041,37 @@
           <w:sz w:val="23"/>
           <w:szCs w:val="23"/>
         </w:rPr>
-        <w:t>       SD_phyB_off_t04_2020-08-13.norm.xlsx          (14)  </w:t>
+        <w:t>11</w:t>
+      </w:r>
+      <w:r>
+        <w:rPr>
+          <w:rStyle w:val="HTMLCode"/>
+          <w:rFonts w:ascii="RobotoMono" w:eastAsia="DejaVu Sans" w:hAnsi="RobotoMono"/>
+          <w:color w:val="485365"/>
+          <w:sz w:val="23"/>
+          <w:szCs w:val="23"/>
+        </w:rPr>
+        <w:t>_2020-07-14.norm.xlsx          (13)  </w:t>
+      </w:r>
+    </w:p>
+    <w:p>
+      <w:pPr>
+        <w:rPr>
+          <w:rFonts w:ascii="Open Sans" w:hAnsi="Open Sans" w:cs="Open Sans"/>
+          <w:color w:val="485365"/>
+          <w:sz w:val="23"/>
+          <w:szCs w:val="23"/>
+        </w:rPr>
+      </w:pPr>
+      <w:r>
+        <w:rPr>
+          <w:rStyle w:val="HTMLCode"/>
+          <w:rFonts w:ascii="RobotoMono" w:eastAsia="DejaVu Sans" w:hAnsi="RobotoMono"/>
+          <w:color w:val="485365"/>
+          <w:sz w:val="23"/>
+          <w:szCs w:val="23"/>
+        </w:rPr>
+        <w:t>       SD_phyB_off_t4_2020-08-13.norm.xlsx          (14)  </w:t>
       </w:r>
     </w:p>
     <w:p>
@@ -2305,27 +2252,7 @@
           <w:sz w:val="23"/>
           <w:szCs w:val="23"/>
         </w:rPr>
-        <w:t xml:space="preserve">Can you spot the problem when using different cases (upper/lower) </w:t>
-      </w:r>
-      <w:proofErr w:type="spellStart"/>
-      <w:r>
-        <w:rPr>
-          <w:rFonts w:ascii="Open Sans" w:hAnsi="Open Sans" w:cs="Open Sans"/>
-          <w:color w:val="485365"/>
-          <w:sz w:val="23"/>
-          <w:szCs w:val="23"/>
-        </w:rPr>
-        <w:t>eg</w:t>
-      </w:r>
-      <w:proofErr w:type="spellEnd"/>
-      <w:r>
-        <w:rPr>
-          <w:rFonts w:ascii="Open Sans" w:hAnsi="Open Sans" w:cs="Open Sans"/>
-          <w:color w:val="485365"/>
-          <w:sz w:val="23"/>
-          <w:szCs w:val="23"/>
-        </w:rPr>
-        <w:t xml:space="preserve"> 15, 16, 17, 18?</w:t>
+        <w:t>Can you spot the problem when using different cases (upper/lower) eg 15, 16, 17, 18?</w:t>
       </w:r>
     </w:p>
     <w:p>
@@ -2403,7 +2330,25 @@
           <w:sz w:val="23"/>
           <w:szCs w:val="23"/>
         </w:rPr>
-        <w:t>Can you tell the importance of a leading 0 (zeros) (dated sample 1-3)?</w:t>
+        <w:t xml:space="preserve">Can you tell the importance of a leading 0 (zeros) (dated sample </w:t>
+      </w:r>
+      <w:r>
+        <w:rPr>
+          <w:rFonts w:ascii="Open Sans" w:hAnsi="Open Sans" w:cs="Open Sans"/>
+          <w:color w:val="485365"/>
+          <w:sz w:val="23"/>
+          <w:szCs w:val="23"/>
+        </w:rPr>
+        <w:t>13-14</w:t>
+      </w:r>
+      <w:r>
+        <w:rPr>
+          <w:rFonts w:ascii="Open Sans" w:hAnsi="Open Sans" w:cs="Open Sans"/>
+          <w:color w:val="485365"/>
+          <w:sz w:val="23"/>
+          <w:szCs w:val="23"/>
+        </w:rPr>
+        <w:t>)?</w:t>
       </w:r>
     </w:p>
     <w:p>
@@ -2596,27 +2541,7 @@
           <w:sz w:val="23"/>
           <w:szCs w:val="23"/>
         </w:rPr>
-        <w:t xml:space="preserve">c) analysis of </w:t>
-      </w:r>
-      <w:proofErr w:type="spellStart"/>
-      <w:r>
-        <w:rPr>
-          <w:rFonts w:ascii="Open Sans" w:hAnsi="Open Sans" w:cs="Open Sans"/>
-          <w:color w:val="485365"/>
-          <w:sz w:val="23"/>
-          <w:szCs w:val="23"/>
-        </w:rPr>
-        <w:t>rna</w:t>
-      </w:r>
-      <w:proofErr w:type="spellEnd"/>
-      <w:r>
-        <w:rPr>
-          <w:rFonts w:ascii="Open Sans" w:hAnsi="Open Sans" w:cs="Open Sans"/>
-          <w:color w:val="485365"/>
-          <w:sz w:val="23"/>
-          <w:szCs w:val="23"/>
-        </w:rPr>
-        <w:t xml:space="preserve"> levels from 5Aug2021.xlsx</w:t>
+        <w:t>c) analysis of rna levels from 5Aug2021.xlsx</w:t>
       </w:r>
     </w:p>
     <w:p>
@@ -2711,27 +2636,7 @@
           <w:sz w:val="23"/>
           <w:szCs w:val="23"/>
         </w:rPr>
-        <w:t xml:space="preserve">c) </w:t>
-      </w:r>
-      <w:proofErr w:type="spellStart"/>
-      <w:r>
-        <w:rPr>
-          <w:rFonts w:ascii="Open Sans" w:hAnsi="Open Sans" w:cs="Open Sans"/>
-          <w:color w:val="485365"/>
-          <w:sz w:val="23"/>
-          <w:szCs w:val="23"/>
-        </w:rPr>
-        <w:t>birds-count&amp;diversity</w:t>
-      </w:r>
-      <w:proofErr w:type="spellEnd"/>
-      <w:r>
-        <w:rPr>
-          <w:rFonts w:ascii="Open Sans" w:hAnsi="Open Sans" w:cs="Open Sans"/>
-          <w:color w:val="485365"/>
-          <w:sz w:val="23"/>
-          <w:szCs w:val="23"/>
-        </w:rPr>
-        <w:t xml:space="preserve"> EDI 2021-09-06.csv</w:t>
+        <w:t>c) birds-count&amp;diversity EDI 2021-09-06.csv</w:t>
       </w:r>
     </w:p>
     <w:p>
@@ -3084,9 +2989,18 @@
           <w:sz w:val="23"/>
           <w:szCs w:val="23"/>
         </w:rPr>
-        <w:t xml:space="preserve">|-- |-- </w:t>
-      </w:r>
-      <w:proofErr w:type="spellStart"/>
+        <w:t>|-- |-- arabidopsis</w:t>
+      </w:r>
+    </w:p>
+    <w:p>
+      <w:pPr>
+        <w:rPr>
+          <w:rFonts w:ascii="Open Sans" w:hAnsi="Open Sans" w:cs="Open Sans"/>
+          <w:color w:val="485365"/>
+          <w:sz w:val="23"/>
+          <w:szCs w:val="23"/>
+        </w:rPr>
+      </w:pPr>
       <w:r>
         <w:rPr>
           <w:rStyle w:val="HTMLCode"/>
@@ -3095,9 +3009,8 @@
           <w:sz w:val="23"/>
           <w:szCs w:val="23"/>
         </w:rPr>
-        <w:t>arabidopsis</w:t>
-      </w:r>
-      <w:proofErr w:type="spellEnd"/>
+        <w:t>|-- |-- |-- long_day</w:t>
+      </w:r>
     </w:p>
     <w:p>
       <w:pPr>
@@ -3116,52 +3029,8 @@
           <w:sz w:val="23"/>
           <w:szCs w:val="23"/>
         </w:rPr>
-        <w:t xml:space="preserve">|-- |-- |-- </w:t>
-      </w:r>
-      <w:proofErr w:type="spellStart"/>
-      <w:r>
-        <w:rPr>
-          <w:rStyle w:val="HTMLCode"/>
-          <w:rFonts w:ascii="RobotoMono" w:eastAsia="DejaVu Sans" w:hAnsi="RobotoMono"/>
-          <w:color w:val="485365"/>
-          <w:sz w:val="23"/>
-          <w:szCs w:val="23"/>
-        </w:rPr>
-        <w:t>long_day</w:t>
-      </w:r>
-      <w:proofErr w:type="spellEnd"/>
-    </w:p>
-    <w:p>
-      <w:pPr>
-        <w:rPr>
-          <w:rFonts w:ascii="Open Sans" w:hAnsi="Open Sans" w:cs="Open Sans"/>
-          <w:color w:val="485365"/>
-          <w:sz w:val="23"/>
-          <w:szCs w:val="23"/>
-        </w:rPr>
-      </w:pPr>
-      <w:r>
-        <w:rPr>
-          <w:rStyle w:val="HTMLCode"/>
-          <w:rFonts w:ascii="RobotoMono" w:eastAsia="DejaVu Sans" w:hAnsi="RobotoMono"/>
-          <w:color w:val="485365"/>
-          <w:sz w:val="23"/>
-          <w:szCs w:val="23"/>
-        </w:rPr>
-        <w:t xml:space="preserve">|-- |-- |-- |-- </w:t>
-      </w:r>
-      <w:proofErr w:type="spellStart"/>
-      <w:r>
-        <w:rPr>
-          <w:rStyle w:val="HTMLCode"/>
-          <w:rFonts w:ascii="RobotoMono" w:eastAsia="DejaVu Sans" w:hAnsi="RobotoMono"/>
-          <w:color w:val="485365"/>
-          <w:sz w:val="23"/>
-          <w:szCs w:val="23"/>
-        </w:rPr>
-        <w:t>phyA</w:t>
-      </w:r>
-      <w:proofErr w:type="spellEnd"/>
+        <w:t>|-- |-- |-- |-- phyA</w:t>
+      </w:r>
     </w:p>
     <w:p>
       <w:pPr>
@@ -3894,27 +3763,7 @@
           <w:sz w:val="23"/>
           <w:szCs w:val="23"/>
         </w:rPr>
-        <w:t xml:space="preserve">good strategy for folder </w:t>
-      </w:r>
-      <w:proofErr w:type="spellStart"/>
-      <w:r>
-        <w:rPr>
-          <w:rFonts w:ascii="Open Sans" w:hAnsi="Open Sans" w:cs="Open Sans"/>
-          <w:color w:val="485365"/>
-          <w:sz w:val="23"/>
-          <w:szCs w:val="23"/>
-        </w:rPr>
-        <w:t>organisation</w:t>
-      </w:r>
-      <w:proofErr w:type="spellEnd"/>
-      <w:r>
-        <w:rPr>
-          <w:rFonts w:ascii="Open Sans" w:hAnsi="Open Sans" w:cs="Open Sans"/>
-          <w:color w:val="485365"/>
-          <w:sz w:val="23"/>
-          <w:szCs w:val="23"/>
-        </w:rPr>
-        <w:t xml:space="preserve"> and naming convention</w:t>
+        <w:t>good strategy for folder organisation and naming convention</w:t>
       </w:r>
       <w:r>
         <w:rPr>
@@ -4009,27 +3858,7 @@
           <w:sz w:val="23"/>
           <w:szCs w:val="23"/>
         </w:rPr>
-        <w:t xml:space="preserve"> Raw data can be </w:t>
-      </w:r>
-      <w:proofErr w:type="spellStart"/>
-      <w:r>
-        <w:rPr>
-          <w:rFonts w:ascii="Open Sans" w:hAnsi="Open Sans" w:cs="Open Sans"/>
-          <w:color w:val="485365"/>
-          <w:sz w:val="23"/>
-          <w:szCs w:val="23"/>
-        </w:rPr>
-        <w:t>reanalysed</w:t>
-      </w:r>
-      <w:proofErr w:type="spellEnd"/>
-      <w:r>
-        <w:rPr>
-          <w:rFonts w:ascii="Open Sans" w:hAnsi="Open Sans" w:cs="Open Sans"/>
-          <w:color w:val="485365"/>
-          <w:sz w:val="23"/>
-          <w:szCs w:val="23"/>
-        </w:rPr>
-        <w:t xml:space="preserve"> multiple times</w:t>
+        <w:t xml:space="preserve"> Raw data can be reanalysed multiple times</w:t>
       </w:r>
     </w:p>
     <w:p>

</xml_diff>

<commit_message>
pre test run tweaks
</commit_message>
<xml_diff>
--- a/instructors/fair-for-busy-day-2.docx
+++ b/instructors/fair-for-busy-day-2.docx
@@ -467,8 +467,6 @@
         <w:rPr>
           <w:rStyle w:val="b"/>
           <w:rFonts w:ascii="Open Sans" w:hAnsi="Open Sans" w:cs="Open Sans"/>
-          <w:b/>
-          <w:bCs/>
           <w:color w:val="485365"/>
           <w:sz w:val="23"/>
           <w:szCs w:val="23"/>
@@ -11809,43 +11807,7 @@
           <w:szCs w:val="23"/>
         </w:rPr>
         <w:lastRenderedPageBreak/>
-        <w:t xml:space="preserve">Our </w:t>
-      </w:r>
-      <w:r>
-        <w:rPr>
-          <w:rFonts w:ascii="Open Sans" w:hAnsi="Open Sans" w:cs="Open Sans"/>
-          <w:color w:val="485365"/>
-          <w:sz w:val="23"/>
-          <w:szCs w:val="23"/>
-        </w:rPr>
-        <w:t xml:space="preserve">big </w:t>
-      </w:r>
-      <w:r>
-        <w:rPr>
-          <w:rFonts w:ascii="Open Sans" w:hAnsi="Open Sans" w:cs="Open Sans"/>
-          <w:color w:val="485365"/>
-          <w:sz w:val="23"/>
-          <w:szCs w:val="23"/>
-        </w:rPr>
-        <w:t xml:space="preserve">course website </w:t>
-      </w:r>
-      <w:r>
-        <w:rPr>
-          <w:rFonts w:ascii="Open Sans" w:hAnsi="Open Sans" w:cs="Open Sans"/>
-          <w:color w:val="485365"/>
-          <w:sz w:val="23"/>
-          <w:szCs w:val="23"/>
-        </w:rPr>
-        <w:t xml:space="preserve">(FAIR in bio practice) </w:t>
-      </w:r>
-      <w:r>
-        <w:rPr>
-          <w:rFonts w:ascii="Open Sans" w:hAnsi="Open Sans" w:cs="Open Sans"/>
-          <w:color w:val="485365"/>
-          <w:sz w:val="23"/>
-          <w:szCs w:val="23"/>
-        </w:rPr>
-        <w:t>is:</w:t>
+        <w:t>Our big course website (FAIR in bio practice) is:</w:t>
       </w:r>
     </w:p>
     <w:p>
@@ -11896,16 +11858,7 @@
           <w:sz w:val="23"/>
           <w:szCs w:val="23"/>
         </w:rPr>
-        <w:t xml:space="preserve">It </w:t>
-      </w:r>
-      <w:r>
-        <w:rPr>
-          <w:rFonts w:ascii="Open Sans" w:hAnsi="Open Sans" w:cs="Open Sans"/>
-          <w:color w:val="485365"/>
-          <w:sz w:val="23"/>
-          <w:szCs w:val="23"/>
-        </w:rPr>
-        <w:t>covers more materials and often in more depth than this shorter workshop.</w:t>
+        <w:t>It covers more materials and often in more depth than this shorter workshop.</w:t>
       </w:r>
     </w:p>
     <w:p>

</xml_diff>